<commit_message>
Complete milestone 5 documentation
</commit_message>
<xml_diff>
--- a/documentation/Milestone 5.docx
+++ b/documentation/Milestone 5.docx
@@ -1,6 +1,6 @@
 
 <file path=word/document.xml><?xml version="1.0" encoding="utf-8"?>
-<w:document xmlns:wpc="http://schemas.microsoft.com/office/word/2010/wordprocessingCanvas" xmlns:cx="http://schemas.microsoft.com/office/drawing/2014/chartex" xmlns:cx1="http://schemas.microsoft.com/office/drawing/2015/9/8/chartex" xmlns:cx2="http://schemas.microsoft.com/office/drawing/2015/10/21/chartex" xmlns:cx3="http://schemas.microsoft.com/office/drawing/2016/5/9/chartex" xmlns:cx4="http://schemas.microsoft.com/office/drawing/2016/5/10/chartex" xmlns:cx5="http://schemas.microsoft.com/office/drawing/2016/5/11/chartex" xmlns:cx6="http://schemas.microsoft.com/office/drawing/2016/5/12/chartex" xmlns:cx7="http://schemas.microsoft.com/office/drawing/2016/5/13/chartex" xmlns:cx8="http://schemas.microsoft.com/office/drawing/2016/5/14/chartex" xmlns:mc="http://schemas.openxmlformats.org/markup-compatibility/2006" xmlns:aink="http://schemas.microsoft.com/office/drawing/2016/ink" xmlns:am3d="http://schemas.microsoft.com/office/drawing/2017/model3d" xmlns:o="urn:schemas-microsoft-com:office:office" xmlns:r="http://schemas.openxmlformats.org/officeDocument/2006/relationships" xmlns:m="http://schemas.openxmlformats.org/officeDocument/2006/math" xmlns:v="urn:schemas-microsoft-com:vml" xmlns:wp14="http://schemas.microsoft.com/office/word/2010/wordprocessingDrawing" xmlns:wp="http://schemas.openxmlformats.org/drawingml/2006/wordprocessingDrawing" xmlns:w10="urn:schemas-microsoft-com:office:word" xmlns:w="http://schemas.openxmlformats.org/wordprocessingml/2006/main" xmlns:w14="http://schemas.microsoft.com/office/word/2010/wordml" xmlns:w15="http://schemas.microsoft.com/office/word/2012/wordml" xmlns:w16cid="http://schemas.microsoft.com/office/word/2016/wordml/cid" xmlns:w16se="http://schemas.microsoft.com/office/word/2015/wordml/symex" xmlns:wpg="http://schemas.microsoft.com/office/word/2010/wordprocessingGroup" xmlns:wpi="http://schemas.microsoft.com/office/word/2010/wordprocessingInk" xmlns:wne="http://schemas.microsoft.com/office/word/2006/wordml" xmlns:wps="http://schemas.microsoft.com/office/word/2010/wordprocessingShape" mc:Ignorable="w14 w15 w16se w16cid wp14">
+<w:document xmlns:wpc="http://schemas.microsoft.com/office/word/2010/wordprocessingCanvas" xmlns:cx="http://schemas.microsoft.com/office/drawing/2014/chartex" xmlns:cx1="http://schemas.microsoft.com/office/drawing/2015/9/8/chartex" xmlns:cx2="http://schemas.microsoft.com/office/drawing/2015/10/21/chartex" xmlns:cx3="http://schemas.microsoft.com/office/drawing/2016/5/9/chartex" xmlns:cx4="http://schemas.microsoft.com/office/drawing/2016/5/10/chartex" xmlns:cx5="http://schemas.microsoft.com/office/drawing/2016/5/11/chartex" xmlns:cx6="http://schemas.microsoft.com/office/drawing/2016/5/12/chartex" xmlns:cx7="http://schemas.microsoft.com/office/drawing/2016/5/13/chartex" xmlns:cx8="http://schemas.microsoft.com/office/drawing/2016/5/14/chartex" xmlns:mc="http://schemas.openxmlformats.org/markup-compatibility/2006" xmlns:aink="http://schemas.microsoft.com/office/drawing/2016/ink" xmlns:am3d="http://schemas.microsoft.com/office/drawing/2017/model3d" xmlns:o="urn:schemas-microsoft-com:office:office" xmlns:r="http://schemas.openxmlformats.org/officeDocument/2006/relationships" xmlns:m="http://schemas.openxmlformats.org/officeDocument/2006/math" xmlns:v="urn:schemas-microsoft-com:vml" xmlns:wp14="http://schemas.microsoft.com/office/word/2010/wordprocessingDrawing" xmlns:wp="http://schemas.openxmlformats.org/drawingml/2006/wordprocessingDrawing" xmlns:w10="urn:schemas-microsoft-com:office:word" xmlns:w="http://schemas.openxmlformats.org/wordprocessingml/2006/main" xmlns:w14="http://schemas.microsoft.com/office/word/2010/wordml" xmlns:w15="http://schemas.microsoft.com/office/word/2012/wordml" xmlns:w16cex="http://schemas.microsoft.com/office/word/2018/wordml/cex" xmlns:w16cid="http://schemas.microsoft.com/office/word/2016/wordml/cid" xmlns:w16="http://schemas.microsoft.com/office/word/2018/wordml" xmlns:w16se="http://schemas.microsoft.com/office/word/2015/wordml/symex" xmlns:wpg="http://schemas.microsoft.com/office/word/2010/wordprocessingGroup" xmlns:wpi="http://schemas.microsoft.com/office/word/2010/wordprocessingInk" xmlns:wne="http://schemas.microsoft.com/office/word/2006/wordml" xmlns:wps="http://schemas.microsoft.com/office/word/2010/wordprocessingShape" mc:Ignorable="w14 w15 w16se w16cid w16 w16cex wp14">
   <w:body>
     <w:p/>
     <w:p>
@@ -12,7 +12,7 @@
         <w:t xml:space="preserve">Milestone </w:t>
       </w:r>
       <w:r>
-        <w:t>4</w:t>
+        <w:t>5</w:t>
       </w:r>
       <w:r>
         <w:t xml:space="preserve"> Status</w:t>
@@ -43,7 +43,7 @@
           <w:sz w:val="24"/>
           <w:szCs w:val="24"/>
         </w:rPr>
-        <w:t>Fixed some bugs regarding effects not triggering</w:t>
+        <w:t>Project is essentially complete</w:t>
       </w:r>
     </w:p>
     <w:p>
@@ -63,7 +63,21 @@
           <w:sz w:val="24"/>
           <w:szCs w:val="24"/>
         </w:rPr>
-        <w:t>Updated text appearing effect sounds</w:t>
+        <w:t>Fix</w:t>
+      </w:r>
+      <w:r>
+        <w:rPr>
+          <w:sz w:val="24"/>
+          <w:szCs w:val="24"/>
+        </w:rPr>
+        <w:t>ed</w:t>
+      </w:r>
+      <w:r>
+        <w:rPr>
+          <w:sz w:val="24"/>
+          <w:szCs w:val="24"/>
+        </w:rPr>
+        <w:t xml:space="preserve"> bug where you could still move when paused</w:t>
       </w:r>
     </w:p>
     <w:p>
@@ -83,14 +97,28 @@
           <w:sz w:val="24"/>
           <w:szCs w:val="24"/>
         </w:rPr>
-        <w:t>Fix</w:t>
-      </w:r>
-      <w:r>
-        <w:rPr>
-          <w:sz w:val="24"/>
-          <w:szCs w:val="24"/>
-        </w:rPr>
-        <w:t>ed Dialogue event setup in FMOD</w:t>
+        <w:t>A</w:t>
+      </w:r>
+      <w:r>
+        <w:rPr>
+          <w:sz w:val="24"/>
+          <w:szCs w:val="24"/>
+        </w:rPr>
+        <w:t>dd</w:t>
+      </w:r>
+      <w:r>
+        <w:rPr>
+          <w:sz w:val="24"/>
+          <w:szCs w:val="24"/>
+        </w:rPr>
+        <w:t>ed</w:t>
+      </w:r>
+      <w:r>
+        <w:rPr>
+          <w:sz w:val="24"/>
+          <w:szCs w:val="24"/>
+        </w:rPr>
+        <w:t xml:space="preserve"> missing effect for talking to guard </w:t>
       </w:r>
     </w:p>
     <w:p>
@@ -110,7 +138,60 @@
           <w:sz w:val="24"/>
           <w:szCs w:val="24"/>
         </w:rPr>
-        <w:t>Added a pause feature to the game and used a Snapshot</w:t>
+        <w:t>Master</w:t>
+      </w:r>
+      <w:r>
+        <w:rPr>
+          <w:sz w:val="24"/>
+          <w:szCs w:val="24"/>
+        </w:rPr>
+        <w:t>ed</w:t>
+      </w:r>
+      <w:r>
+        <w:rPr>
+          <w:sz w:val="24"/>
+          <w:szCs w:val="24"/>
+        </w:rPr>
+        <w:t xml:space="preserve"> audio based on LUFS and referen</w:t>
+      </w:r>
+      <w:bookmarkStart w:id="0" w:name="_GoBack"/>
+      <w:bookmarkEnd w:id="0"/>
+      <w:r>
+        <w:rPr>
+          <w:sz w:val="24"/>
+          <w:szCs w:val="24"/>
+        </w:rPr>
+        <w:t>ce games (</w:t>
+      </w:r>
+      <w:proofErr w:type="spellStart"/>
+      <w:r>
+        <w:rPr>
+          <w:sz w:val="24"/>
+          <w:szCs w:val="24"/>
+        </w:rPr>
+        <w:t>M</w:t>
+      </w:r>
+      <w:r>
+        <w:rPr>
+          <w:sz w:val="24"/>
+          <w:szCs w:val="24"/>
+        </w:rPr>
+        <w:t>achinarium</w:t>
+      </w:r>
+      <w:proofErr w:type="spellEnd"/>
+      <w:r>
+        <w:rPr>
+          <w:sz w:val="24"/>
+          <w:szCs w:val="24"/>
+        </w:rPr>
+        <w:t xml:space="preserve"> </w:t>
+      </w:r>
+      <w:r>
+        <w:rPr>
+          <w:sz w:val="24"/>
+          <w:szCs w:val="24"/>
+        </w:rPr>
+        <w:t>and Grim Fandango)</w:t>
       </w:r>
     </w:p>
     <w:p>
@@ -130,7 +211,21 @@
           <w:sz w:val="24"/>
           <w:szCs w:val="24"/>
         </w:rPr>
-        <w:t>Adjusted group bus levels</w:t>
+        <w:t>Clean</w:t>
+      </w:r>
+      <w:r>
+        <w:rPr>
+          <w:sz w:val="24"/>
+          <w:szCs w:val="24"/>
+        </w:rPr>
+        <w:t>ed</w:t>
+      </w:r>
+      <w:r>
+        <w:rPr>
+          <w:sz w:val="24"/>
+          <w:szCs w:val="24"/>
+        </w:rPr>
+        <w:t xml:space="preserve"> up Reaper project</w:t>
       </w:r>
     </w:p>
     <w:p>
@@ -150,10 +245,124 @@
           <w:sz w:val="24"/>
           <w:szCs w:val="24"/>
         </w:rPr>
-        <w:t>All that should be left to implement is mastering</w:t>
-      </w:r>
-      <w:bookmarkStart w:id="0" w:name="_GoBack"/>
-      <w:bookmarkEnd w:id="0"/>
+        <w:t>Adjust</w:t>
+      </w:r>
+      <w:r>
+        <w:rPr>
+          <w:sz w:val="24"/>
+          <w:szCs w:val="24"/>
+        </w:rPr>
+        <w:t>ed</w:t>
+      </w:r>
+      <w:r>
+        <w:rPr>
+          <w:sz w:val="24"/>
+          <w:szCs w:val="24"/>
+        </w:rPr>
+        <w:t xml:space="preserve"> footstep levels</w:t>
+      </w:r>
+    </w:p>
+    <w:p>
+      <w:pPr>
+        <w:pStyle w:val="ListParagraph"/>
+        <w:numPr>
+          <w:ilvl w:val="0"/>
+          <w:numId w:val="1"/>
+        </w:numPr>
+        <w:rPr>
+          <w:sz w:val="24"/>
+          <w:szCs w:val="24"/>
+        </w:rPr>
+      </w:pPr>
+      <w:r>
+        <w:rPr>
+          <w:sz w:val="24"/>
+          <w:szCs w:val="24"/>
+        </w:rPr>
+        <w:t>Lower</w:t>
+      </w:r>
+      <w:r>
+        <w:rPr>
+          <w:sz w:val="24"/>
+          <w:szCs w:val="24"/>
+        </w:rPr>
+        <w:t>ed</w:t>
+      </w:r>
+      <w:r>
+        <w:rPr>
+          <w:sz w:val="24"/>
+          <w:szCs w:val="24"/>
+        </w:rPr>
+        <w:t xml:space="preserve"> ground click event amplitude</w:t>
+      </w:r>
+    </w:p>
+    <w:p>
+      <w:pPr>
+        <w:pStyle w:val="ListParagraph"/>
+        <w:numPr>
+          <w:ilvl w:val="0"/>
+          <w:numId w:val="1"/>
+        </w:numPr>
+        <w:rPr>
+          <w:sz w:val="24"/>
+          <w:szCs w:val="24"/>
+        </w:rPr>
+      </w:pPr>
+      <w:r>
+        <w:rPr>
+          <w:sz w:val="24"/>
+          <w:szCs w:val="24"/>
+        </w:rPr>
+        <w:t>Convert</w:t>
+      </w:r>
+      <w:r>
+        <w:rPr>
+          <w:sz w:val="24"/>
+          <w:szCs w:val="24"/>
+        </w:rPr>
+        <w:t>ed</w:t>
+      </w:r>
+      <w:r>
+        <w:rPr>
+          <w:sz w:val="24"/>
+          <w:szCs w:val="24"/>
+        </w:rPr>
+        <w:t xml:space="preserve"> glasses drop event to a 2D event</w:t>
+      </w:r>
+    </w:p>
+    <w:p>
+      <w:pPr>
+        <w:pStyle w:val="ListParagraph"/>
+        <w:numPr>
+          <w:ilvl w:val="0"/>
+          <w:numId w:val="1"/>
+        </w:numPr>
+        <w:rPr>
+          <w:sz w:val="24"/>
+          <w:szCs w:val="24"/>
+        </w:rPr>
+      </w:pPr>
+      <w:r>
+        <w:rPr>
+          <w:sz w:val="24"/>
+          <w:szCs w:val="24"/>
+        </w:rPr>
+        <w:t>Edit</w:t>
+      </w:r>
+      <w:r>
+        <w:rPr>
+          <w:sz w:val="24"/>
+          <w:szCs w:val="24"/>
+        </w:rPr>
+        <w:t>ed</w:t>
+      </w:r>
+      <w:r>
+        <w:rPr>
+          <w:sz w:val="24"/>
+          <w:szCs w:val="24"/>
+        </w:rPr>
+        <w:t xml:space="preserve"> market music to be less intense</w:t>
+      </w:r>
     </w:p>
     <w:sectPr>
       <w:headerReference w:type="default" r:id="rId7"/>
@@ -167,7 +376,7 @@
 </file>
 
 <file path=word/endnotes.xml><?xml version="1.0" encoding="utf-8"?>
-<w:endnotes xmlns:wpc="http://schemas.microsoft.com/office/word/2010/wordprocessingCanvas" xmlns:cx="http://schemas.microsoft.com/office/drawing/2014/chartex" xmlns:cx1="http://schemas.microsoft.com/office/drawing/2015/9/8/chartex" xmlns:cx2="http://schemas.microsoft.com/office/drawing/2015/10/21/chartex" xmlns:cx3="http://schemas.microsoft.com/office/drawing/2016/5/9/chartex" xmlns:cx4="http://schemas.microsoft.com/office/drawing/2016/5/10/chartex" xmlns:cx5="http://schemas.microsoft.com/office/drawing/2016/5/11/chartex" xmlns:cx6="http://schemas.microsoft.com/office/drawing/2016/5/12/chartex" xmlns:cx7="http://schemas.microsoft.com/office/drawing/2016/5/13/chartex" xmlns:cx8="http://schemas.microsoft.com/office/drawing/2016/5/14/chartex" xmlns:mc="http://schemas.openxmlformats.org/markup-compatibility/2006" xmlns:aink="http://schemas.microsoft.com/office/drawing/2016/ink" xmlns:am3d="http://schemas.microsoft.com/office/drawing/2017/model3d" xmlns:o="urn:schemas-microsoft-com:office:office" xmlns:r="http://schemas.openxmlformats.org/officeDocument/2006/relationships" xmlns:m="http://schemas.openxmlformats.org/officeDocument/2006/math" xmlns:v="urn:schemas-microsoft-com:vml" xmlns:wp14="http://schemas.microsoft.com/office/word/2010/wordprocessingDrawing" xmlns:wp="http://schemas.openxmlformats.org/drawingml/2006/wordprocessingDrawing" xmlns:w10="urn:schemas-microsoft-com:office:word" xmlns:w="http://schemas.openxmlformats.org/wordprocessingml/2006/main" xmlns:w14="http://schemas.microsoft.com/office/word/2010/wordml" xmlns:w15="http://schemas.microsoft.com/office/word/2012/wordml" xmlns:w16cid="http://schemas.microsoft.com/office/word/2016/wordml/cid" xmlns:w16se="http://schemas.microsoft.com/office/word/2015/wordml/symex" xmlns:wpg="http://schemas.microsoft.com/office/word/2010/wordprocessingGroup" xmlns:wpi="http://schemas.microsoft.com/office/word/2010/wordprocessingInk" xmlns:wne="http://schemas.microsoft.com/office/word/2006/wordml" xmlns:wps="http://schemas.microsoft.com/office/word/2010/wordprocessingShape" mc:Ignorable="w14 w15 w16se w16cid wp14">
+<w:endnotes xmlns:wpc="http://schemas.microsoft.com/office/word/2010/wordprocessingCanvas" xmlns:cx="http://schemas.microsoft.com/office/drawing/2014/chartex" xmlns:cx1="http://schemas.microsoft.com/office/drawing/2015/9/8/chartex" xmlns:cx2="http://schemas.microsoft.com/office/drawing/2015/10/21/chartex" xmlns:cx3="http://schemas.microsoft.com/office/drawing/2016/5/9/chartex" xmlns:cx4="http://schemas.microsoft.com/office/drawing/2016/5/10/chartex" xmlns:cx5="http://schemas.microsoft.com/office/drawing/2016/5/11/chartex" xmlns:cx6="http://schemas.microsoft.com/office/drawing/2016/5/12/chartex" xmlns:cx7="http://schemas.microsoft.com/office/drawing/2016/5/13/chartex" xmlns:cx8="http://schemas.microsoft.com/office/drawing/2016/5/14/chartex" xmlns:mc="http://schemas.openxmlformats.org/markup-compatibility/2006" xmlns:aink="http://schemas.microsoft.com/office/drawing/2016/ink" xmlns:am3d="http://schemas.microsoft.com/office/drawing/2017/model3d" xmlns:o="urn:schemas-microsoft-com:office:office" xmlns:r="http://schemas.openxmlformats.org/officeDocument/2006/relationships" xmlns:m="http://schemas.openxmlformats.org/officeDocument/2006/math" xmlns:v="urn:schemas-microsoft-com:vml" xmlns:wp14="http://schemas.microsoft.com/office/word/2010/wordprocessingDrawing" xmlns:wp="http://schemas.openxmlformats.org/drawingml/2006/wordprocessingDrawing" xmlns:w10="urn:schemas-microsoft-com:office:word" xmlns:w="http://schemas.openxmlformats.org/wordprocessingml/2006/main" xmlns:w14="http://schemas.microsoft.com/office/word/2010/wordml" xmlns:w15="http://schemas.microsoft.com/office/word/2012/wordml" xmlns:w16cex="http://schemas.microsoft.com/office/word/2018/wordml/cex" xmlns:w16cid="http://schemas.microsoft.com/office/word/2016/wordml/cid" xmlns:w16="http://schemas.microsoft.com/office/word/2018/wordml" xmlns:w16se="http://schemas.microsoft.com/office/word/2015/wordml/symex" xmlns:wpg="http://schemas.microsoft.com/office/word/2010/wordprocessingGroup" xmlns:wpi="http://schemas.microsoft.com/office/word/2010/wordprocessingInk" xmlns:wne="http://schemas.microsoft.com/office/word/2006/wordml" xmlns:wps="http://schemas.microsoft.com/office/word/2010/wordprocessingShape" mc:Ignorable="w14 w15 w16se w16cid w16 w16cex wp14">
   <w:endnote w:type="separator" w:id="-1">
     <w:p>
       <w:pPr>
@@ -192,7 +401,7 @@
 </file>
 
 <file path=word/footnotes.xml><?xml version="1.0" encoding="utf-8"?>
-<w:footnotes xmlns:wpc="http://schemas.microsoft.com/office/word/2010/wordprocessingCanvas" xmlns:cx="http://schemas.microsoft.com/office/drawing/2014/chartex" xmlns:cx1="http://schemas.microsoft.com/office/drawing/2015/9/8/chartex" xmlns:cx2="http://schemas.microsoft.com/office/drawing/2015/10/21/chartex" xmlns:cx3="http://schemas.microsoft.com/office/drawing/2016/5/9/chartex" xmlns:cx4="http://schemas.microsoft.com/office/drawing/2016/5/10/chartex" xmlns:cx5="http://schemas.microsoft.com/office/drawing/2016/5/11/chartex" xmlns:cx6="http://schemas.microsoft.com/office/drawing/2016/5/12/chartex" xmlns:cx7="http://schemas.microsoft.com/office/drawing/2016/5/13/chartex" xmlns:cx8="http://schemas.microsoft.com/office/drawing/2016/5/14/chartex" xmlns:mc="http://schemas.openxmlformats.org/markup-compatibility/2006" xmlns:aink="http://schemas.microsoft.com/office/drawing/2016/ink" xmlns:am3d="http://schemas.microsoft.com/office/drawing/2017/model3d" xmlns:o="urn:schemas-microsoft-com:office:office" xmlns:r="http://schemas.openxmlformats.org/officeDocument/2006/relationships" xmlns:m="http://schemas.openxmlformats.org/officeDocument/2006/math" xmlns:v="urn:schemas-microsoft-com:vml" xmlns:wp14="http://schemas.microsoft.com/office/word/2010/wordprocessingDrawing" xmlns:wp="http://schemas.openxmlformats.org/drawingml/2006/wordprocessingDrawing" xmlns:w10="urn:schemas-microsoft-com:office:word" xmlns:w="http://schemas.openxmlformats.org/wordprocessingml/2006/main" xmlns:w14="http://schemas.microsoft.com/office/word/2010/wordml" xmlns:w15="http://schemas.microsoft.com/office/word/2012/wordml" xmlns:w16cid="http://schemas.microsoft.com/office/word/2016/wordml/cid" xmlns:w16se="http://schemas.microsoft.com/office/word/2015/wordml/symex" xmlns:wpg="http://schemas.microsoft.com/office/word/2010/wordprocessingGroup" xmlns:wpi="http://schemas.microsoft.com/office/word/2010/wordprocessingInk" xmlns:wne="http://schemas.microsoft.com/office/word/2006/wordml" xmlns:wps="http://schemas.microsoft.com/office/word/2010/wordprocessingShape" mc:Ignorable="w14 w15 w16se w16cid wp14">
+<w:footnotes xmlns:wpc="http://schemas.microsoft.com/office/word/2010/wordprocessingCanvas" xmlns:cx="http://schemas.microsoft.com/office/drawing/2014/chartex" xmlns:cx1="http://schemas.microsoft.com/office/drawing/2015/9/8/chartex" xmlns:cx2="http://schemas.microsoft.com/office/drawing/2015/10/21/chartex" xmlns:cx3="http://schemas.microsoft.com/office/drawing/2016/5/9/chartex" xmlns:cx4="http://schemas.microsoft.com/office/drawing/2016/5/10/chartex" xmlns:cx5="http://schemas.microsoft.com/office/drawing/2016/5/11/chartex" xmlns:cx6="http://schemas.microsoft.com/office/drawing/2016/5/12/chartex" xmlns:cx7="http://schemas.microsoft.com/office/drawing/2016/5/13/chartex" xmlns:cx8="http://schemas.microsoft.com/office/drawing/2016/5/14/chartex" xmlns:mc="http://schemas.openxmlformats.org/markup-compatibility/2006" xmlns:aink="http://schemas.microsoft.com/office/drawing/2016/ink" xmlns:am3d="http://schemas.microsoft.com/office/drawing/2017/model3d" xmlns:o="urn:schemas-microsoft-com:office:office" xmlns:r="http://schemas.openxmlformats.org/officeDocument/2006/relationships" xmlns:m="http://schemas.openxmlformats.org/officeDocument/2006/math" xmlns:v="urn:schemas-microsoft-com:vml" xmlns:wp14="http://schemas.microsoft.com/office/word/2010/wordprocessingDrawing" xmlns:wp="http://schemas.openxmlformats.org/drawingml/2006/wordprocessingDrawing" xmlns:w10="urn:schemas-microsoft-com:office:word" xmlns:w="http://schemas.openxmlformats.org/wordprocessingml/2006/main" xmlns:w14="http://schemas.microsoft.com/office/word/2010/wordml" xmlns:w15="http://schemas.microsoft.com/office/word/2012/wordml" xmlns:w16cex="http://schemas.microsoft.com/office/word/2018/wordml/cex" xmlns:w16cid="http://schemas.microsoft.com/office/word/2016/wordml/cid" xmlns:w16="http://schemas.microsoft.com/office/word/2018/wordml" xmlns:w16se="http://schemas.microsoft.com/office/word/2015/wordml/symex" xmlns:wpg="http://schemas.microsoft.com/office/word/2010/wordprocessingGroup" xmlns:wpi="http://schemas.microsoft.com/office/word/2010/wordprocessingInk" xmlns:wne="http://schemas.microsoft.com/office/word/2006/wordml" xmlns:wps="http://schemas.microsoft.com/office/word/2010/wordprocessingShape" mc:Ignorable="w14 w15 w16se w16cid w16 w16cex wp14">
   <w:footnote w:type="separator" w:id="-1">
     <w:p>
       <w:pPr>
@@ -217,7 +426,7 @@
 </file>
 
 <file path=word/header1.xml><?xml version="1.0" encoding="utf-8"?>
-<w:hdr xmlns:wpc="http://schemas.microsoft.com/office/word/2010/wordprocessingCanvas" xmlns:cx="http://schemas.microsoft.com/office/drawing/2014/chartex" xmlns:cx1="http://schemas.microsoft.com/office/drawing/2015/9/8/chartex" xmlns:cx2="http://schemas.microsoft.com/office/drawing/2015/10/21/chartex" xmlns:cx3="http://schemas.microsoft.com/office/drawing/2016/5/9/chartex" xmlns:cx4="http://schemas.microsoft.com/office/drawing/2016/5/10/chartex" xmlns:cx5="http://schemas.microsoft.com/office/drawing/2016/5/11/chartex" xmlns:cx6="http://schemas.microsoft.com/office/drawing/2016/5/12/chartex" xmlns:cx7="http://schemas.microsoft.com/office/drawing/2016/5/13/chartex" xmlns:cx8="http://schemas.microsoft.com/office/drawing/2016/5/14/chartex" xmlns:mc="http://schemas.openxmlformats.org/markup-compatibility/2006" xmlns:aink="http://schemas.microsoft.com/office/drawing/2016/ink" xmlns:am3d="http://schemas.microsoft.com/office/drawing/2017/model3d" xmlns:o="urn:schemas-microsoft-com:office:office" xmlns:r="http://schemas.openxmlformats.org/officeDocument/2006/relationships" xmlns:m="http://schemas.openxmlformats.org/officeDocument/2006/math" xmlns:v="urn:schemas-microsoft-com:vml" xmlns:wp14="http://schemas.microsoft.com/office/word/2010/wordprocessingDrawing" xmlns:wp="http://schemas.openxmlformats.org/drawingml/2006/wordprocessingDrawing" xmlns:w10="urn:schemas-microsoft-com:office:word" xmlns:w="http://schemas.openxmlformats.org/wordprocessingml/2006/main" xmlns:w14="http://schemas.microsoft.com/office/word/2010/wordml" xmlns:w15="http://schemas.microsoft.com/office/word/2012/wordml" xmlns:w16cid="http://schemas.microsoft.com/office/word/2016/wordml/cid" xmlns:w16se="http://schemas.microsoft.com/office/word/2015/wordml/symex" xmlns:wpg="http://schemas.microsoft.com/office/word/2010/wordprocessingGroup" xmlns:wpi="http://schemas.microsoft.com/office/word/2010/wordprocessingInk" xmlns:wne="http://schemas.microsoft.com/office/word/2006/wordml" xmlns:wps="http://schemas.microsoft.com/office/word/2010/wordprocessingShape" mc:Ignorable="w14 w15 w16se w16cid wp14">
+<w:hdr xmlns:wpc="http://schemas.microsoft.com/office/word/2010/wordprocessingCanvas" xmlns:cx="http://schemas.microsoft.com/office/drawing/2014/chartex" xmlns:cx1="http://schemas.microsoft.com/office/drawing/2015/9/8/chartex" xmlns:cx2="http://schemas.microsoft.com/office/drawing/2015/10/21/chartex" xmlns:cx3="http://schemas.microsoft.com/office/drawing/2016/5/9/chartex" xmlns:cx4="http://schemas.microsoft.com/office/drawing/2016/5/10/chartex" xmlns:cx5="http://schemas.microsoft.com/office/drawing/2016/5/11/chartex" xmlns:cx6="http://schemas.microsoft.com/office/drawing/2016/5/12/chartex" xmlns:cx7="http://schemas.microsoft.com/office/drawing/2016/5/13/chartex" xmlns:cx8="http://schemas.microsoft.com/office/drawing/2016/5/14/chartex" xmlns:mc="http://schemas.openxmlformats.org/markup-compatibility/2006" xmlns:aink="http://schemas.microsoft.com/office/drawing/2016/ink" xmlns:am3d="http://schemas.microsoft.com/office/drawing/2017/model3d" xmlns:o="urn:schemas-microsoft-com:office:office" xmlns:r="http://schemas.openxmlformats.org/officeDocument/2006/relationships" xmlns:m="http://schemas.openxmlformats.org/officeDocument/2006/math" xmlns:v="urn:schemas-microsoft-com:vml" xmlns:wp14="http://schemas.microsoft.com/office/word/2010/wordprocessingDrawing" xmlns:wp="http://schemas.openxmlformats.org/drawingml/2006/wordprocessingDrawing" xmlns:w10="urn:schemas-microsoft-com:office:word" xmlns:w="http://schemas.openxmlformats.org/wordprocessingml/2006/main" xmlns:w14="http://schemas.microsoft.com/office/word/2010/wordml" xmlns:w15="http://schemas.microsoft.com/office/word/2012/wordml" xmlns:w16cex="http://schemas.microsoft.com/office/word/2018/wordml/cex" xmlns:w16cid="http://schemas.microsoft.com/office/word/2016/wordml/cid" xmlns:w16="http://schemas.microsoft.com/office/word/2018/wordml" xmlns:w16se="http://schemas.microsoft.com/office/word/2015/wordml/symex" xmlns:wpg="http://schemas.microsoft.com/office/word/2010/wordprocessingGroup" xmlns:wpi="http://schemas.microsoft.com/office/word/2010/wordprocessingInk" xmlns:wne="http://schemas.microsoft.com/office/word/2006/wordml" xmlns:wps="http://schemas.microsoft.com/office/word/2010/wordprocessingShape" mc:Ignorable="w14 w15 w16se w16cid w16 w16cex wp14">
   <w:p>
     <w:pPr>
       <w:pStyle w:val="Header"/>
@@ -271,7 +480,7 @@
 </file>
 
 <file path=word/numbering.xml><?xml version="1.0" encoding="utf-8"?>
-<w:numbering xmlns:wpc="http://schemas.microsoft.com/office/word/2010/wordprocessingCanvas" xmlns:cx="http://schemas.microsoft.com/office/drawing/2014/chartex" xmlns:cx1="http://schemas.microsoft.com/office/drawing/2015/9/8/chartex" xmlns:cx2="http://schemas.microsoft.com/office/drawing/2015/10/21/chartex" xmlns:cx3="http://schemas.microsoft.com/office/drawing/2016/5/9/chartex" xmlns:cx4="http://schemas.microsoft.com/office/drawing/2016/5/10/chartex" xmlns:cx5="http://schemas.microsoft.com/office/drawing/2016/5/11/chartex" xmlns:cx6="http://schemas.microsoft.com/office/drawing/2016/5/12/chartex" xmlns:cx7="http://schemas.microsoft.com/office/drawing/2016/5/13/chartex" xmlns:cx8="http://schemas.microsoft.com/office/drawing/2016/5/14/chartex" xmlns:mc="http://schemas.openxmlformats.org/markup-compatibility/2006" xmlns:aink="http://schemas.microsoft.com/office/drawing/2016/ink" xmlns:am3d="http://schemas.microsoft.com/office/drawing/2017/model3d" xmlns:o="urn:schemas-microsoft-com:office:office" xmlns:r="http://schemas.openxmlformats.org/officeDocument/2006/relationships" xmlns:m="http://schemas.openxmlformats.org/officeDocument/2006/math" xmlns:v="urn:schemas-microsoft-com:vml" xmlns:wp14="http://schemas.microsoft.com/office/word/2010/wordprocessingDrawing" xmlns:wp="http://schemas.openxmlformats.org/drawingml/2006/wordprocessingDrawing" xmlns:w10="urn:schemas-microsoft-com:office:word" xmlns:w="http://schemas.openxmlformats.org/wordprocessingml/2006/main" xmlns:w14="http://schemas.microsoft.com/office/word/2010/wordml" xmlns:w15="http://schemas.microsoft.com/office/word/2012/wordml" xmlns:w16cid="http://schemas.microsoft.com/office/word/2016/wordml/cid" xmlns:w16se="http://schemas.microsoft.com/office/word/2015/wordml/symex" xmlns:wpg="http://schemas.microsoft.com/office/word/2010/wordprocessingGroup" xmlns:wpi="http://schemas.microsoft.com/office/word/2010/wordprocessingInk" xmlns:wne="http://schemas.microsoft.com/office/word/2006/wordml" xmlns:wps="http://schemas.microsoft.com/office/word/2010/wordprocessingShape" mc:Ignorable="w14 w15 w16se w16cid wp14">
+<w:numbering xmlns:wpc="http://schemas.microsoft.com/office/word/2010/wordprocessingCanvas" xmlns:cx="http://schemas.microsoft.com/office/drawing/2014/chartex" xmlns:cx1="http://schemas.microsoft.com/office/drawing/2015/9/8/chartex" xmlns:cx2="http://schemas.microsoft.com/office/drawing/2015/10/21/chartex" xmlns:cx3="http://schemas.microsoft.com/office/drawing/2016/5/9/chartex" xmlns:cx4="http://schemas.microsoft.com/office/drawing/2016/5/10/chartex" xmlns:cx5="http://schemas.microsoft.com/office/drawing/2016/5/11/chartex" xmlns:cx6="http://schemas.microsoft.com/office/drawing/2016/5/12/chartex" xmlns:cx7="http://schemas.microsoft.com/office/drawing/2016/5/13/chartex" xmlns:cx8="http://schemas.microsoft.com/office/drawing/2016/5/14/chartex" xmlns:mc="http://schemas.openxmlformats.org/markup-compatibility/2006" xmlns:aink="http://schemas.microsoft.com/office/drawing/2016/ink" xmlns:am3d="http://schemas.microsoft.com/office/drawing/2017/model3d" xmlns:o="urn:schemas-microsoft-com:office:office" xmlns:r="http://schemas.openxmlformats.org/officeDocument/2006/relationships" xmlns:m="http://schemas.openxmlformats.org/officeDocument/2006/math" xmlns:v="urn:schemas-microsoft-com:vml" xmlns:wp14="http://schemas.microsoft.com/office/word/2010/wordprocessingDrawing" xmlns:wp="http://schemas.openxmlformats.org/drawingml/2006/wordprocessingDrawing" xmlns:w10="urn:schemas-microsoft-com:office:word" xmlns:w="http://schemas.openxmlformats.org/wordprocessingml/2006/main" xmlns:w14="http://schemas.microsoft.com/office/word/2010/wordml" xmlns:w15="http://schemas.microsoft.com/office/word/2012/wordml" xmlns:w16cex="http://schemas.microsoft.com/office/word/2018/wordml/cex" xmlns:w16cid="http://schemas.microsoft.com/office/word/2016/wordml/cid" xmlns:w16="http://schemas.microsoft.com/office/word/2018/wordml" xmlns:w16se="http://schemas.microsoft.com/office/word/2015/wordml/symex" xmlns:wpg="http://schemas.microsoft.com/office/word/2010/wordprocessingGroup" xmlns:wpi="http://schemas.microsoft.com/office/word/2010/wordprocessingInk" xmlns:wne="http://schemas.microsoft.com/office/word/2006/wordml" xmlns:wps="http://schemas.microsoft.com/office/word/2010/wordprocessingShape" mc:Ignorable="w14 w15 w16se w16cid w16 w16cex wp14">
   <w:abstractNum w:abstractNumId="0" w15:restartNumberingAfterBreak="0">
     <w:nsid w:val="33B26104"/>
     <w:multiLevelType w:val="hybridMultilevel"/>
@@ -392,7 +601,7 @@
 </file>
 
 <file path=word/styles.xml><?xml version="1.0" encoding="utf-8"?>
-<w:styles xmlns:mc="http://schemas.openxmlformats.org/markup-compatibility/2006" xmlns:r="http://schemas.openxmlformats.org/officeDocument/2006/relationships" xmlns:w="http://schemas.openxmlformats.org/wordprocessingml/2006/main" xmlns:w14="http://schemas.microsoft.com/office/word/2010/wordml" xmlns:w15="http://schemas.microsoft.com/office/word/2012/wordml" xmlns:w16cid="http://schemas.microsoft.com/office/word/2016/wordml/cid" xmlns:w16se="http://schemas.microsoft.com/office/word/2015/wordml/symex" mc:Ignorable="w14 w15 w16se w16cid">
+<w:styles xmlns:mc="http://schemas.openxmlformats.org/markup-compatibility/2006" xmlns:r="http://schemas.openxmlformats.org/officeDocument/2006/relationships" xmlns:w="http://schemas.openxmlformats.org/wordprocessingml/2006/main" xmlns:w14="http://schemas.microsoft.com/office/word/2010/wordml" xmlns:w15="http://schemas.microsoft.com/office/word/2012/wordml" xmlns:w16cex="http://schemas.microsoft.com/office/word/2018/wordml/cex" xmlns:w16cid="http://schemas.microsoft.com/office/word/2016/wordml/cid" xmlns:w16="http://schemas.microsoft.com/office/word/2018/wordml" xmlns:w16se="http://schemas.microsoft.com/office/word/2015/wordml/symex" mc:Ignorable="w14 w15 w16se w16cid w16 w16cex">
   <w:docDefaults>
     <w:rPrDefault>
       <w:rPr>

</xml_diff>